<commit_message>
Switched to planes vs. horses.
</commit_message>
<xml_diff>
--- a/report/notes.docx
+++ b/report/notes.docx
@@ -341,6 +341,21 @@
           <w:szCs w:val="20"/>
         </w:rPr>
         <w:t>The values for \verb|learning_rate| and \verb|weight_decay| given in the paper were found to inhibit performance compared to the defaults.</w:t>
+      </w:r>
+    </w:p>
+    <w:p>
+      <w:pPr>
+        <w:rPr>
+          <w:sz w:val="20"/>
+          <w:szCs w:val="20"/>
+        </w:rPr>
+      </w:pPr>
+      <w:r>
+        <w:rPr>
+          <w:sz w:val="20"/>
+          <w:szCs w:val="20"/>
+        </w:rPr>
+        <w:t>Over-training the discriminator was found to negatively impact the performance of the autoencoder, due to the decreased number of training images.</w:t>
       </w:r>
       <w:bookmarkStart w:id="0" w:name="_GoBack"/>
       <w:bookmarkEnd w:id="0"/>

</xml_diff>

<commit_message>
Added weight and individual image saving
</commit_message>
<xml_diff>
--- a/report/notes.docx
+++ b/report/notes.docx
@@ -5,6 +5,124 @@
     <w:p>
       <w:pPr>
         <w:rPr>
+          <w:b/>
+          <w:bCs/>
+          <w:sz w:val="20"/>
+          <w:szCs w:val="20"/>
+        </w:rPr>
+      </w:pPr>
+      <w:r>
+        <w:rPr>
+          <w:b/>
+          <w:bCs/>
+          <w:sz w:val="20"/>
+          <w:szCs w:val="20"/>
+        </w:rPr>
+        <w:t>Diagram of the final generative model architecture, and scientific discussions on its design [40]</w:t>
+      </w:r>
+    </w:p>
+    <w:p>
+      <w:pPr>
+        <w:rPr>
+          <w:b/>
+          <w:bCs/>
+          <w:sz w:val="20"/>
+          <w:szCs w:val="20"/>
+        </w:rPr>
+      </w:pPr>
+      <w:r>
+        <w:rPr>
+          <w:b/>
+          <w:bCs/>
+          <w:sz w:val="20"/>
+          <w:szCs w:val="20"/>
+        </w:rPr>
+        <w:t>Recognisability of the best output [20]</w:t>
+      </w:r>
+    </w:p>
+    <w:p>
+      <w:pPr>
+        <w:rPr>
+          <w:b/>
+          <w:bCs/>
+          <w:sz w:val="20"/>
+          <w:szCs w:val="20"/>
+        </w:rPr>
+      </w:pPr>
+      <w:r>
+        <w:rPr>
+          <w:b/>
+          <w:bCs/>
+          <w:sz w:val="20"/>
+          <w:szCs w:val="20"/>
+        </w:rPr>
+        <w:t>Realism of the best output [20]</w:t>
+      </w:r>
+    </w:p>
+    <w:p>
+      <w:pPr>
+        <w:rPr>
+          <w:b/>
+          <w:bCs/>
+          <w:sz w:val="20"/>
+          <w:szCs w:val="20"/>
+        </w:rPr>
+      </w:pPr>
+      <w:r>
+        <w:rPr>
+          <w:b/>
+          <w:bCs/>
+          <w:sz w:val="20"/>
+          <w:szCs w:val="20"/>
+        </w:rPr>
+        <w:t>Unique of the outputs [20]</w:t>
+      </w:r>
+    </w:p>
+    <w:p>
+      <w:pPr>
+        <w:rPr>
+          <w:sz w:val="20"/>
+          <w:szCs w:val="20"/>
+        </w:rPr>
+      </w:pPr>
+      <w:r>
+        <w:rPr>
+          <w:sz w:val="20"/>
+          <w:szCs w:val="20"/>
+        </w:rPr>
+        <w:t>So 60 of the marks are simply for good images. I’m going to want a more robust way to produce my images, therefore.</w:t>
+      </w:r>
+    </w:p>
+    <w:p>
+      <w:pPr>
+        <w:rPr>
+          <w:sz w:val="20"/>
+          <w:szCs w:val="20"/>
+        </w:rPr>
+      </w:pPr>
+      <w:r>
+        <w:rPr>
+          <w:sz w:val="20"/>
+          <w:szCs w:val="20"/>
+        </w:rPr>
+        <w:t>I may as well train on the test dataset. Nah. What I’m struggling to get my head around is identifying good Pegasus. Do we actually want those that the system cannot identify? I think it’s better to, for our training dataset, save every image individually, with an alpha value. Then I’ll have to judge them subjectively.</w:t>
+      </w:r>
+      <w:bookmarkStart w:id="0" w:name="_GoBack"/>
+      <w:bookmarkEnd w:id="0"/>
+    </w:p>
+    <w:p>
+      <w:pPr>
+        <w:rPr>
+          <w:b/>
+          <w:bCs/>
+          <w:sz w:val="20"/>
+          <w:szCs w:val="20"/>
+        </w:rPr>
+      </w:pPr>
+    </w:p>
+    <w:p>
+      <w:pPr>
+        <w:rPr>
           <w:sz w:val="20"/>
           <w:szCs w:val="20"/>
         </w:rPr>
@@ -357,8 +475,6 @@
         </w:rPr>
         <w:t>Over-training the discriminator was found to negatively impact the performance of the autoencoder, due to the decreased number of training images.</w:t>
       </w:r>
-      <w:bookmarkStart w:id="0" w:name="_GoBack"/>
-      <w:bookmarkEnd w:id="0"/>
     </w:p>
     <w:sectPr>
       <w:pgSz w:w="11906" w:h="16838"/>

</xml_diff>